<commit_message>
added the plotting function and finished the assign
</commit_message>
<xml_diff>
--- a/report.docx
+++ b/report.docx
@@ -69,11 +69,65 @@
     </w:p>
     <w:p/>
     <w:p>
+      <w:pPr>
+        <w:rPr>
+          <w:rFonts w:asciiTheme="majorBidi" w:eastAsiaTheme="majorEastAsia" w:hAnsiTheme="majorBidi" w:cstheme="majorBidi"/>
+          <w:color w:val="000000" w:themeColor="text1"/>
+          <w:sz w:val="28"/>
+          <w:szCs w:val="28"/>
+        </w:rPr>
+      </w:pPr>
       <w:r>
-        <w:t xml:space="preserve">5- </w:t>
+        <w:rPr>
+          <w:rFonts w:asciiTheme="majorBidi" w:eastAsiaTheme="majorEastAsia" w:hAnsiTheme="majorBidi" w:cstheme="majorBidi"/>
+          <w:color w:val="000000" w:themeColor="text1"/>
+          <w:sz w:val="28"/>
+          <w:szCs w:val="28"/>
+        </w:rPr>
+        <w:t>5- From the plotted graphs, the third matched filter (</w:t>
+      </w:r>
+      <w:proofErr w:type="spellStart"/>
+      <w:proofErr w:type="gramStart"/>
+      <w:r>
+        <w:rPr>
+          <w:rFonts w:asciiTheme="majorBidi" w:eastAsiaTheme="majorEastAsia" w:hAnsiTheme="majorBidi" w:cstheme="majorBidi"/>
+          <w:color w:val="000000" w:themeColor="text1"/>
+          <w:sz w:val="28"/>
+          <w:szCs w:val="28"/>
+        </w:rPr>
+        <w:t>sqrt</w:t>
+      </w:r>
+      <w:proofErr w:type="spellEnd"/>
+      <w:r>
+        <w:rPr>
+          <w:rFonts w:asciiTheme="majorBidi" w:eastAsiaTheme="majorEastAsia" w:hAnsiTheme="majorBidi" w:cstheme="majorBidi"/>
+          <w:color w:val="000000" w:themeColor="text1"/>
+          <w:sz w:val="28"/>
+          <w:szCs w:val="28"/>
+        </w:rPr>
+        <w:t>(</w:t>
+      </w:r>
+      <w:proofErr w:type="gramEnd"/>
+      <w:r>
+        <w:rPr>
+          <w:rFonts w:asciiTheme="majorBidi" w:eastAsiaTheme="majorEastAsia" w:hAnsiTheme="majorBidi" w:cstheme="majorBidi"/>
+          <w:color w:val="000000" w:themeColor="text1"/>
+          <w:sz w:val="28"/>
+          <w:szCs w:val="28"/>
+        </w:rPr>
+        <w:t>3)) has the best BER, it reaches ‘0’ faster than the</w:t>
       </w:r>
       <w:bookmarkStart w:id="0" w:name="_GoBack"/>
       <w:bookmarkEnd w:id="0"/>
+      <w:r>
+        <w:rPr>
+          <w:rFonts w:asciiTheme="majorBidi" w:eastAsiaTheme="majorEastAsia" w:hAnsiTheme="majorBidi" w:cstheme="majorBidi"/>
+          <w:color w:val="000000" w:themeColor="text1"/>
+          <w:sz w:val="28"/>
+          <w:szCs w:val="28"/>
+        </w:rPr>
+        <w:t xml:space="preserve"> other two cases.</w:t>
+      </w:r>
     </w:p>
     <w:sectPr>
       <w:pgSz w:w="12240" w:h="15840"/>
@@ -1040,7 +1094,7 @@
 </file>
 
 <file path=customXml/itemProps2.xml><?xml version="1.0" encoding="utf-8"?>
-<ds:datastoreItem xmlns:ds="http://schemas.openxmlformats.org/officeDocument/2006/customXml" ds:itemID="{0985A474-7DD6-4A8F-93D3-43F23AC3F7D5}">
+<ds:datastoreItem xmlns:ds="http://schemas.openxmlformats.org/officeDocument/2006/customXml" ds:itemID="{DEBFD2A2-235D-4F59-9B57-14A844A90238}">
   <ds:schemaRefs>
     <ds:schemaRef ds:uri="http://schemas.openxmlformats.org/officeDocument/2006/bibliography"/>
   </ds:schemaRefs>

</xml_diff>